<commit_message>
Updating complete assignment 1
Have included both Docx and PDF file
</commit_message>
<xml_diff>
--- a/IIT Assignment 1.docx
+++ b/IIT Assignment 1.docx
@@ -23,7 +23,7 @@
     </w:p>
     <w:p>
       <w:pPr>
-        <w:jc w:val="center"/>
+        <w:jc w:val="left"/>
         <w:rPr>
           <w:b w:val="1"/>
           <w:sz w:val="32"/>
@@ -38,36 +38,82 @@
     </w:p>
     <w:p>
       <w:pPr>
-        <w:jc w:val="left"/>
-        <w:rPr/>
-      </w:pPr>
-      <w:r>
+        <w:spacing w:after="240" w:before="240" w:lineRule="auto"/>
         <w:rPr>
           <w:b w:val="1"/>
           <w:sz w:val="32"/>
           <w:szCs w:val="32"/>
-          <w:rtl w:val="0"/>
-        </w:rPr>
-        <w:t xml:space="preserve">Step 1</w:t>
-      </w:r>
-      <w:r>
-        <w:rPr>
-          <w:rtl w:val="0"/>
-        </w:rPr>
-      </w:r>
-    </w:p>
-    <w:p>
-      <w:pPr>
-        <w:spacing w:after="240" w:before="240" w:lineRule="auto"/>
-        <w:rPr>
-          <w:sz w:val="26"/>
-          <w:szCs w:val="26"/>
-        </w:rPr>
-      </w:pPr>
-      <w:r>
-        <w:rPr>
-          <w:sz w:val="26"/>
-          <w:szCs w:val="26"/>
+        </w:rPr>
+      </w:pPr>
+      <w:r>
+        <w:rPr>
+          <w:b w:val="1"/>
+          <w:sz w:val="32"/>
+          <w:szCs w:val="32"/>
+          <w:rtl w:val="0"/>
+        </w:rPr>
+        <w:t xml:space="preserve">Github Repo link</w:t>
+      </w:r>
+    </w:p>
+    <w:p>
+      <w:pPr>
+        <w:spacing w:after="240" w:before="240" w:lineRule="auto"/>
+        <w:rPr>
+          <w:b w:val="1"/>
+          <w:sz w:val="32"/>
+          <w:szCs w:val="32"/>
+        </w:rPr>
+      </w:pPr>
+      <w:hyperlink r:id="rId6">
+        <w:r>
+          <w:rPr>
+            <w:b w:val="1"/>
+            <w:color w:val="1155cc"/>
+            <w:sz w:val="32"/>
+            <w:szCs w:val="32"/>
+            <w:u w:val="single"/>
+            <w:rtl w:val="0"/>
+          </w:rPr>
+          <w:t xml:space="preserve">https://github.com/AdiShanbhag/u3315922_Assignment1</w:t>
+        </w:r>
+      </w:hyperlink>
+      <w:r>
+        <w:rPr>
+          <w:rtl w:val="0"/>
+        </w:rPr>
+      </w:r>
+    </w:p>
+    <w:p>
+      <w:pPr>
+        <w:rPr/>
+      </w:pPr>
+      <w:r>
+        <w:rPr>
+          <w:b w:val="1"/>
+          <w:sz w:val="32"/>
+          <w:szCs w:val="32"/>
+          <w:rtl w:val="0"/>
+        </w:rPr>
+        <w:t xml:space="preserve">Step 1: Understand and Analyze the Problem</w:t>
+      </w:r>
+      <w:r>
+        <w:rPr>
+          <w:rtl w:val="0"/>
+        </w:rPr>
+      </w:r>
+    </w:p>
+    <w:p>
+      <w:pPr>
+        <w:spacing w:after="240" w:before="240" w:lineRule="auto"/>
+        <w:rPr>
+          <w:sz w:val="24"/>
+          <w:szCs w:val="24"/>
+        </w:rPr>
+      </w:pPr>
+      <w:r>
+        <w:rPr>
+          <w:sz w:val="24"/>
+          <w:szCs w:val="24"/>
           <w:rtl w:val="0"/>
         </w:rPr>
         <w:t xml:space="preserve">The main requirement for this project is to design an Automated Food Dispenser for pets for a local animal shelter. The basic functionality of this system will be as below</w:t>
@@ -77,7 +123,7 @@
       <w:pPr>
         <w:numPr>
           <w:ilvl w:val="0"/>
-          <w:numId w:val="8"/>
+          <w:numId w:val="7"/>
         </w:numPr>
         <w:pBdr>
           <w:top w:color="e5e7eb" w:space="0" w:sz="0" w:val="none"/>
@@ -88,14 +134,14 @@
         </w:pBdr>
         <w:ind w:left="720" w:hanging="360"/>
         <w:rPr>
-          <w:sz w:val="26"/>
-          <w:szCs w:val="26"/>
-        </w:rPr>
-      </w:pPr>
-      <w:r>
-        <w:rPr>
-          <w:sz w:val="26"/>
-          <w:szCs w:val="26"/>
+          <w:sz w:val="24"/>
+          <w:szCs w:val="24"/>
+        </w:rPr>
+      </w:pPr>
+      <w:r>
+        <w:rPr>
+          <w:sz w:val="24"/>
+          <w:szCs w:val="24"/>
           <w:rtl w:val="0"/>
         </w:rPr>
         <w:t xml:space="preserve">Scheduled Feeding Time</w:t>
@@ -105,7 +151,7 @@
       <w:pPr>
         <w:numPr>
           <w:ilvl w:val="0"/>
-          <w:numId w:val="8"/>
+          <w:numId w:val="7"/>
         </w:numPr>
         <w:pBdr>
           <w:top w:color="e5e7eb" w:space="0" w:sz="0" w:val="none"/>
@@ -116,14 +162,14 @@
         </w:pBdr>
         <w:ind w:left="720" w:hanging="360"/>
         <w:rPr>
-          <w:sz w:val="26"/>
-          <w:szCs w:val="26"/>
-        </w:rPr>
-      </w:pPr>
-      <w:r>
-        <w:rPr>
-          <w:sz w:val="26"/>
-          <w:szCs w:val="26"/>
+          <w:sz w:val="24"/>
+          <w:szCs w:val="24"/>
+        </w:rPr>
+      </w:pPr>
+      <w:r>
+        <w:rPr>
+          <w:sz w:val="24"/>
+          <w:szCs w:val="24"/>
           <w:rtl w:val="0"/>
         </w:rPr>
         <w:t xml:space="preserve">Auto-dispense food with a specific size</w:t>
@@ -133,7 +179,7 @@
       <w:pPr>
         <w:numPr>
           <w:ilvl w:val="0"/>
-          <w:numId w:val="8"/>
+          <w:numId w:val="7"/>
         </w:numPr>
         <w:pBdr>
           <w:top w:color="e5e7eb" w:space="0" w:sz="0" w:val="none"/>
@@ -144,14 +190,14 @@
         </w:pBdr>
         <w:ind w:left="720" w:hanging="360"/>
         <w:rPr>
-          <w:sz w:val="26"/>
-          <w:szCs w:val="26"/>
-        </w:rPr>
-      </w:pPr>
-      <w:r>
-        <w:rPr>
-          <w:sz w:val="26"/>
-          <w:szCs w:val="26"/>
+          <w:sz w:val="24"/>
+          <w:szCs w:val="24"/>
+        </w:rPr>
+      </w:pPr>
+      <w:r>
+        <w:rPr>
+          <w:sz w:val="24"/>
+          <w:szCs w:val="24"/>
           <w:rtl w:val="0"/>
         </w:rPr>
         <w:t xml:space="preserve">Sensor to monitor Food and availability</w:t>
@@ -161,7 +207,7 @@
       <w:pPr>
         <w:numPr>
           <w:ilvl w:val="0"/>
-          <w:numId w:val="8"/>
+          <w:numId w:val="7"/>
         </w:numPr>
         <w:pBdr>
           <w:top w:color="e5e7eb" w:space="0" w:sz="0" w:val="none"/>
@@ -172,14 +218,14 @@
         </w:pBdr>
         <w:ind w:left="720" w:hanging="360"/>
         <w:rPr>
-          <w:sz w:val="26"/>
-          <w:szCs w:val="26"/>
-        </w:rPr>
-      </w:pPr>
-      <w:r>
-        <w:rPr>
-          <w:sz w:val="26"/>
-          <w:szCs w:val="26"/>
+          <w:sz w:val="24"/>
+          <w:szCs w:val="24"/>
+        </w:rPr>
+      </w:pPr>
+      <w:r>
+        <w:rPr>
+          <w:sz w:val="24"/>
+          <w:szCs w:val="24"/>
           <w:rtl w:val="0"/>
         </w:rPr>
         <w:t xml:space="preserve">Monitor food consumption</w:t>
@@ -195,8 +241,8 @@
           <w:between w:color="e5e7eb" w:space="0" w:sz="0" w:val="none"/>
         </w:pBdr>
         <w:rPr>
-          <w:sz w:val="26"/>
-          <w:szCs w:val="26"/>
+          <w:sz w:val="24"/>
+          <w:szCs w:val="24"/>
         </w:rPr>
       </w:pPr>
       <w:r>
@@ -215,14 +261,14 @@
           <w:between w:color="e5e7eb" w:space="0" w:sz="0" w:val="none"/>
         </w:pBdr>
         <w:rPr>
-          <w:sz w:val="26"/>
-          <w:szCs w:val="26"/>
-        </w:rPr>
-      </w:pPr>
-      <w:r>
-        <w:rPr>
-          <w:sz w:val="26"/>
-          <w:szCs w:val="26"/>
+          <w:sz w:val="24"/>
+          <w:szCs w:val="24"/>
+        </w:rPr>
+      </w:pPr>
+      <w:r>
+        <w:rPr>
+          <w:sz w:val="24"/>
+          <w:szCs w:val="24"/>
           <w:rtl w:val="0"/>
         </w:rPr>
         <w:t xml:space="preserve">The system will have certain Inputs and Outputs. For Example, the Inputs will include a food weight level detector to detect the dispensing and consumption of Food. A real-time clock, to manage the schedules.</w:t>
@@ -238,14 +284,14 @@
           <w:between w:color="e5e7eb" w:space="0" w:sz="0" w:val="none"/>
         </w:pBdr>
         <w:rPr>
-          <w:sz w:val="26"/>
-          <w:szCs w:val="26"/>
-        </w:rPr>
-      </w:pPr>
-      <w:r>
-        <w:rPr>
-          <w:sz w:val="26"/>
-          <w:szCs w:val="26"/>
+          <w:sz w:val="24"/>
+          <w:szCs w:val="24"/>
+        </w:rPr>
+      </w:pPr>
+      <w:r>
+        <w:rPr>
+          <w:sz w:val="24"/>
+          <w:szCs w:val="24"/>
           <w:rtl w:val="0"/>
         </w:rPr>
         <w:t xml:space="preserve">The outputs will be a display of when the food should be dispensed according to the schedule, a motor to dispense the right amount of food. An alert system to alert the user if the food is not dispensed.</w:t>
@@ -261,8 +307,8 @@
           <w:between w:color="e5e7eb" w:space="0" w:sz="0" w:val="none"/>
         </w:pBdr>
         <w:rPr>
-          <w:sz w:val="26"/>
-          <w:szCs w:val="26"/>
+          <w:sz w:val="24"/>
+          <w:szCs w:val="24"/>
         </w:rPr>
       </w:pPr>
       <w:r>
@@ -281,14 +327,14 @@
           <w:between w:color="e5e7eb" w:space="0" w:sz="0" w:val="none"/>
         </w:pBdr>
         <w:rPr>
-          <w:sz w:val="26"/>
-          <w:szCs w:val="26"/>
-        </w:rPr>
-      </w:pPr>
-      <w:r>
-        <w:rPr>
-          <w:sz w:val="26"/>
-          <w:szCs w:val="26"/>
+          <w:sz w:val="24"/>
+          <w:szCs w:val="24"/>
+        </w:rPr>
+      </w:pPr>
+      <w:r>
+        <w:rPr>
+          <w:sz w:val="24"/>
+          <w:szCs w:val="24"/>
           <w:rtl w:val="0"/>
         </w:rPr>
         <w:t xml:space="preserve">Focusing on the Operational parameters (assumptions), the feeder will dispense food between 25g to 150g, depending on the pet and their diet. The weight sensor will have to be very accurate so that there is minimal chance of error. The real-time clock will also be maintained accurately as this manages the number of times the food is being dispensed. These features together will ensure that the Automated Food Dispenser will be a pet-friendly experience.</w:t>
@@ -304,8 +350,8 @@
           <w:between w:color="e5e7eb" w:space="0" w:sz="0" w:val="none"/>
         </w:pBdr>
         <w:rPr>
-          <w:sz w:val="26"/>
-          <w:szCs w:val="26"/>
+          <w:sz w:val="24"/>
+          <w:szCs w:val="24"/>
         </w:rPr>
       </w:pPr>
       <w:r>
@@ -324,14 +370,14 @@
           <w:between w:color="e5e7eb" w:space="0" w:sz="0" w:val="none"/>
         </w:pBdr>
         <w:rPr>
-          <w:sz w:val="26"/>
-          <w:szCs w:val="26"/>
-        </w:rPr>
-      </w:pPr>
-      <w:r>
-        <w:rPr>
-          <w:sz w:val="26"/>
-          <w:szCs w:val="26"/>
+          <w:sz w:val="24"/>
+          <w:szCs w:val="24"/>
+        </w:rPr>
+      </w:pPr>
+      <w:r>
+        <w:rPr>
+          <w:sz w:val="24"/>
+          <w:szCs w:val="24"/>
           <w:rtl w:val="0"/>
         </w:rPr>
         <w:t xml:space="preserve">Below is a simple block diagram to represent the flow from inputs such as a timer and a weight measure sensor, and then outputs like an alert system and motor control.</w:t>
@@ -370,16 +416,16 @@
           <wp:inline distB="114300" distT="114300" distL="114300" distR="114300">
             <wp:extent cx="5943600" cy="520700"/>
             <wp:effectExtent b="0" l="0" r="0" t="0"/>
-            <wp:docPr id="4" name="image3.png"/>
+            <wp:docPr id="4" name="image4.png"/>
             <a:graphic>
               <a:graphicData uri="http://schemas.openxmlformats.org/drawingml/2006/picture">
                 <pic:pic>
                   <pic:nvPicPr>
-                    <pic:cNvPr id="0" name="image3.png"/>
+                    <pic:cNvPr id="0" name="image4.png"/>
                     <pic:cNvPicPr preferRelativeResize="0"/>
                   </pic:nvPicPr>
                   <pic:blipFill>
-                    <a:blip r:embed="rId6"/>
+                    <a:blip r:embed="rId7"/>
                     <a:srcRect b="0" l="0" r="0" t="0"/>
                     <a:stretch>
                       <a:fillRect/>
@@ -420,7 +466,7 @@
           <w:szCs w:val="32"/>
           <w:rtl w:val="0"/>
         </w:rPr>
-        <w:t xml:space="preserve">Step 2</w:t>
+        <w:t xml:space="preserve">Step 2: Organising and Describing the Data</w:t>
       </w:r>
       <w:r>
         <w:rPr>
@@ -1486,7 +1532,7 @@
       <w:pPr>
         <w:numPr>
           <w:ilvl w:val="0"/>
-          <w:numId w:val="4"/>
+          <w:numId w:val="3"/>
         </w:numPr>
         <w:spacing w:after="0" w:afterAutospacing="0" w:before="240" w:lineRule="auto"/>
         <w:ind w:left="720" w:hanging="360"/>
@@ -1503,7 +1549,7 @@
       <w:pPr>
         <w:numPr>
           <w:ilvl w:val="0"/>
-          <w:numId w:val="4"/>
+          <w:numId w:val="3"/>
         </w:numPr>
         <w:spacing w:after="240" w:before="0" w:beforeAutospacing="0" w:lineRule="auto"/>
         <w:ind w:left="720" w:hanging="360"/>
@@ -1532,7 +1578,7 @@
       <w:pPr>
         <w:numPr>
           <w:ilvl w:val="0"/>
-          <w:numId w:val="6"/>
+          <w:numId w:val="5"/>
         </w:numPr>
         <w:spacing w:after="0" w:afterAutospacing="0" w:before="240" w:lineRule="auto"/>
         <w:ind w:left="720" w:hanging="360"/>
@@ -1549,7 +1595,7 @@
       <w:pPr>
         <w:numPr>
           <w:ilvl w:val="0"/>
-          <w:numId w:val="6"/>
+          <w:numId w:val="5"/>
         </w:numPr>
         <w:spacing w:after="240" w:before="0" w:beforeAutospacing="0" w:lineRule="auto"/>
         <w:ind w:left="720" w:hanging="360"/>
@@ -1624,7 +1670,7 @@
       <w:pPr>
         <w:numPr>
           <w:ilvl w:val="0"/>
-          <w:numId w:val="9"/>
+          <w:numId w:val="8"/>
         </w:numPr>
         <w:spacing w:after="0" w:afterAutospacing="0" w:before="240" w:lineRule="auto"/>
         <w:ind w:left="720" w:hanging="360"/>
@@ -1643,7 +1689,7 @@
       <w:pPr>
         <w:numPr>
           <w:ilvl w:val="0"/>
-          <w:numId w:val="9"/>
+          <w:numId w:val="8"/>
         </w:numPr>
         <w:spacing w:after="240" w:before="0" w:beforeAutospacing="0" w:lineRule="auto"/>
         <w:ind w:left="720" w:hanging="360"/>
@@ -1660,7 +1706,6 @@
     </w:p>
     <w:p>
       <w:pPr>
-        <w:spacing w:after="240" w:before="240" w:lineRule="auto"/>
         <w:rPr>
           <w:b w:val="1"/>
           <w:sz w:val="32"/>
@@ -1674,7 +1719,7 @@
           <w:szCs w:val="32"/>
           <w:rtl w:val="0"/>
         </w:rPr>
-        <w:t xml:space="preserve">Step 3:</w:t>
+        <w:t xml:space="preserve">Step 3: Plan the Solution (Design Algorithm)</w:t>
       </w:r>
     </w:p>
     <w:p>
@@ -1696,16 +1741,16 @@
           <wp:inline distB="114300" distT="114300" distL="114300" distR="114300">
             <wp:extent cx="2928358" cy="7706725"/>
             <wp:effectExtent b="0" l="0" r="0" t="0"/>
-            <wp:docPr id="2" name="image4.png"/>
+            <wp:docPr id="2" name="image3.png"/>
             <a:graphic>
               <a:graphicData uri="http://schemas.openxmlformats.org/drawingml/2006/picture">
                 <pic:pic>
                   <pic:nvPicPr>
-                    <pic:cNvPr id="0" name="image4.png"/>
+                    <pic:cNvPr id="0" name="image3.png"/>
                     <pic:cNvPicPr preferRelativeResize="0"/>
                   </pic:nvPicPr>
                   <pic:blipFill>
-                    <a:blip r:embed="rId7"/>
+                    <a:blip r:embed="rId8"/>
                     <a:srcRect b="0" l="0" r="0" t="0"/>
                     <a:stretch>
                       <a:fillRect/>
@@ -1747,14 +1792,14 @@
           <w:szCs w:val="32"/>
           <w:rtl w:val="0"/>
         </w:rPr>
-        <w:t xml:space="preserve">Step 4</w:t>
+        <w:t xml:space="preserve">Step 4: Implementing the Solution (Word Coding)</w:t>
       </w:r>
     </w:p>
     <w:p>
       <w:pPr>
         <w:numPr>
           <w:ilvl w:val="0"/>
-          <w:numId w:val="7"/>
+          <w:numId w:val="6"/>
         </w:numPr>
         <w:spacing w:after="0" w:afterAutospacing="0" w:before="240" w:lineRule="auto"/>
         <w:ind w:left="720" w:hanging="360"/>
@@ -1769,14 +1814,36 @@
           <w:szCs w:val="30"/>
           <w:rtl w:val="0"/>
         </w:rPr>
-        <w:t xml:space="preserve">Time Reader displays if it is feeding time.</w:t>
+        <w:t xml:space="preserve">Time Reader displays the real-time</w:t>
+      </w:r>
+    </w:p>
+    <w:p>
+      <w:pPr>
+        <w:numPr>
+          <w:ilvl w:val="1"/>
+          <w:numId w:val="6"/>
+        </w:numPr>
+        <w:spacing w:after="0" w:afterAutospacing="0" w:before="0" w:beforeAutospacing="0" w:lineRule="auto"/>
+        <w:ind w:left="1440" w:hanging="360"/>
+        <w:rPr>
+          <w:sz w:val="30"/>
+          <w:szCs w:val="30"/>
+        </w:rPr>
+      </w:pPr>
+      <w:r>
+        <w:rPr>
+          <w:sz w:val="30"/>
+          <w:szCs w:val="30"/>
+          <w:rtl w:val="0"/>
+        </w:rPr>
+        <w:t xml:space="preserve">System checks if it is feeding time.</w:t>
       </w:r>
     </w:p>
     <w:p>
       <w:pPr>
         <w:numPr>
           <w:ilvl w:val="0"/>
-          <w:numId w:val="7"/>
+          <w:numId w:val="6"/>
         </w:numPr>
         <w:spacing w:after="0" w:afterAutospacing="0" w:before="0" w:beforeAutospacing="0" w:lineRule="auto"/>
         <w:ind w:left="720" w:hanging="360"/>
@@ -1791,14 +1858,59 @@
           <w:szCs w:val="30"/>
           <w:rtl w:val="0"/>
         </w:rPr>
-        <w:t xml:space="preserve">If it is feeding time, check if there is enough food in stock, If there is not, trigger low food alert</w:t>
+        <w:t xml:space="preserve">If it is feeding time</w:t>
+      </w:r>
+    </w:p>
+    <w:p>
+      <w:pPr>
+        <w:numPr>
+          <w:ilvl w:val="1"/>
+          <w:numId w:val="6"/>
+        </w:numPr>
+        <w:spacing w:after="0" w:afterAutospacing="0" w:before="0" w:beforeAutospacing="0" w:lineRule="auto"/>
+        <w:ind w:left="1440" w:hanging="360"/>
+        <w:rPr>
+          <w:sz w:val="30"/>
+          <w:szCs w:val="30"/>
+        </w:rPr>
+      </w:pPr>
+      <w:r>
+        <w:rPr>
+          <w:sz w:val="30"/>
+          <w:szCs w:val="30"/>
+          <w:rtl w:val="0"/>
+        </w:rPr>
+        <w:t xml:space="preserve">The system will check if there is enough food in stock. If there is not, trigger a low food alert</w:t>
+      </w:r>
+    </w:p>
+    <w:p>
+      <w:pPr>
+        <w:numPr>
+          <w:ilvl w:val="1"/>
+          <w:numId w:val="6"/>
+        </w:numPr>
+        <w:spacing w:after="0" w:afterAutospacing="0" w:before="0" w:beforeAutospacing="0" w:lineRule="auto"/>
+        <w:ind w:left="1440" w:hanging="360"/>
+        <w:rPr>
+          <w:sz w:val="30"/>
+          <w:szCs w:val="30"/>
+          <w:u w:val="none"/>
+        </w:rPr>
+      </w:pPr>
+      <w:r>
+        <w:rPr>
+          <w:sz w:val="30"/>
+          <w:szCs w:val="30"/>
+          <w:rtl w:val="0"/>
+        </w:rPr>
+        <w:t xml:space="preserve">If it is not feeding time, the system waits for 10 minutes and checks again</w:t>
       </w:r>
     </w:p>
     <w:p>
       <w:pPr>
         <w:numPr>
           <w:ilvl w:val="0"/>
-          <w:numId w:val="7"/>
+          <w:numId w:val="6"/>
         </w:numPr>
         <w:spacing w:after="0" w:afterAutospacing="0" w:before="0" w:beforeAutospacing="0" w:lineRule="auto"/>
         <w:ind w:left="720" w:hanging="360"/>
@@ -1813,14 +1925,59 @@
           <w:szCs w:val="30"/>
           <w:rtl w:val="0"/>
         </w:rPr>
-        <w:t xml:space="preserve">Dispense pre-decided amount of food</w:t>
+        <w:t xml:space="preserve">If there is enough Food stock</w:t>
+      </w:r>
+    </w:p>
+    <w:p>
+      <w:pPr>
+        <w:numPr>
+          <w:ilvl w:val="1"/>
+          <w:numId w:val="6"/>
+        </w:numPr>
+        <w:spacing w:after="0" w:afterAutospacing="0" w:before="0" w:beforeAutospacing="0" w:lineRule="auto"/>
+        <w:ind w:left="1440" w:hanging="360"/>
+        <w:rPr>
+          <w:sz w:val="30"/>
+          <w:szCs w:val="30"/>
+        </w:rPr>
+      </w:pPr>
+      <w:r>
+        <w:rPr>
+          <w:sz w:val="30"/>
+          <w:szCs w:val="30"/>
+          <w:rtl w:val="0"/>
+        </w:rPr>
+        <w:t xml:space="preserve">Dispense a pre-decided amount of food</w:t>
+      </w:r>
+    </w:p>
+    <w:p>
+      <w:pPr>
+        <w:numPr>
+          <w:ilvl w:val="1"/>
+          <w:numId w:val="6"/>
+        </w:numPr>
+        <w:spacing w:after="0" w:afterAutospacing="0" w:before="0" w:beforeAutospacing="0" w:lineRule="auto"/>
+        <w:ind w:left="1440" w:hanging="360"/>
+        <w:rPr>
+          <w:sz w:val="30"/>
+          <w:szCs w:val="30"/>
+          <w:u w:val="none"/>
+        </w:rPr>
+      </w:pPr>
+      <w:r>
+        <w:rPr>
+          <w:sz w:val="30"/>
+          <w:szCs w:val="30"/>
+          <w:rtl w:val="0"/>
+        </w:rPr>
+        <w:t xml:space="preserve">If not, the system sends an alert indicating low food stock.</w:t>
       </w:r>
     </w:p>
     <w:p>
       <w:pPr>
         <w:numPr>
           <w:ilvl w:val="0"/>
-          <w:numId w:val="7"/>
+          <w:numId w:val="6"/>
         </w:numPr>
         <w:spacing w:after="0" w:afterAutospacing="0" w:before="0" w:beforeAutospacing="0" w:lineRule="auto"/>
         <w:ind w:left="720" w:hanging="360"/>
@@ -1835,14 +1992,59 @@
           <w:szCs w:val="30"/>
           <w:rtl w:val="0"/>
         </w:rPr>
-        <w:t xml:space="preserve">If the Food is not dispensed, trigger an alert regarding the issue with the Motor</w:t>
+        <w:t xml:space="preserve">If the Food is not dispensed</w:t>
+      </w:r>
+    </w:p>
+    <w:p>
+      <w:pPr>
+        <w:numPr>
+          <w:ilvl w:val="1"/>
+          <w:numId w:val="6"/>
+        </w:numPr>
+        <w:spacing w:after="0" w:afterAutospacing="0" w:before="0" w:beforeAutospacing="0" w:lineRule="auto"/>
+        <w:ind w:left="1440" w:hanging="360"/>
+        <w:rPr>
+          <w:sz w:val="30"/>
+          <w:szCs w:val="30"/>
+          <w:u w:val="none"/>
+        </w:rPr>
+      </w:pPr>
+      <w:r>
+        <w:rPr>
+          <w:sz w:val="30"/>
+          <w:szCs w:val="30"/>
+          <w:rtl w:val="0"/>
+        </w:rPr>
+        <w:t xml:space="preserve">The system will try the process 2 more times.</w:t>
+      </w:r>
+    </w:p>
+    <w:p>
+      <w:pPr>
+        <w:numPr>
+          <w:ilvl w:val="1"/>
+          <w:numId w:val="6"/>
+        </w:numPr>
+        <w:spacing w:after="0" w:afterAutospacing="0" w:before="0" w:beforeAutospacing="0" w:lineRule="auto"/>
+        <w:ind w:left="1440" w:hanging="360"/>
+        <w:rPr>
+          <w:sz w:val="30"/>
+          <w:szCs w:val="30"/>
+        </w:rPr>
+      </w:pPr>
+      <w:r>
+        <w:rPr>
+          <w:sz w:val="30"/>
+          <w:szCs w:val="30"/>
+          <w:rtl w:val="0"/>
+        </w:rPr>
+        <w:t xml:space="preserve">If, after the 3rd retry, the food is not dispensed, it triggers an alert indicating the issue with the Motor</w:t>
       </w:r>
     </w:p>
     <w:p>
       <w:pPr>
         <w:numPr>
           <w:ilvl w:val="0"/>
-          <w:numId w:val="7"/>
+          <w:numId w:val="6"/>
         </w:numPr>
         <w:spacing w:after="0" w:afterAutospacing="0" w:before="0" w:beforeAutospacing="0" w:lineRule="auto"/>
         <w:ind w:left="720" w:hanging="360"/>
@@ -1857,17 +2059,83 @@
           <w:szCs w:val="30"/>
           <w:rtl w:val="0"/>
         </w:rPr>
-        <w:t xml:space="preserve">Mesaure the bowl weight after a while, to see if the food is eaten by pets, if it is not, trigger an alert that Food is not eaten</w:t>
+        <w:t xml:space="preserve">Once the food is dispensed, the System waits for 10 minutes</w:t>
+      </w:r>
+    </w:p>
+    <w:p>
+      <w:pPr>
+        <w:numPr>
+          <w:ilvl w:val="1"/>
+          <w:numId w:val="6"/>
+        </w:numPr>
+        <w:spacing w:after="0" w:afterAutospacing="0" w:before="0" w:beforeAutospacing="0" w:lineRule="auto"/>
+        <w:ind w:left="1440" w:hanging="360"/>
+        <w:rPr>
+          <w:sz w:val="30"/>
+          <w:szCs w:val="30"/>
+        </w:rPr>
+      </w:pPr>
+      <w:r>
+        <w:rPr>
+          <w:sz w:val="30"/>
+          <w:szCs w:val="30"/>
+          <w:rtl w:val="0"/>
+        </w:rPr>
+        <w:t xml:space="preserve">After 10 minutes, the system will measure the bowl weight to see if the food has been eaten by the pets.</w:t>
+      </w:r>
+    </w:p>
+    <w:p>
+      <w:pPr>
+        <w:numPr>
+          <w:ilvl w:val="1"/>
+          <w:numId w:val="6"/>
+        </w:numPr>
+        <w:spacing w:after="0" w:afterAutospacing="0" w:before="0" w:beforeAutospacing="0" w:lineRule="auto"/>
+        <w:ind w:left="1440" w:hanging="360"/>
+        <w:rPr>
+          <w:sz w:val="30"/>
+          <w:szCs w:val="30"/>
+        </w:rPr>
+      </w:pPr>
+      <w:r>
+        <w:rPr>
+          <w:sz w:val="30"/>
+          <w:szCs w:val="30"/>
+          <w:rtl w:val="0"/>
+        </w:rPr>
+        <w:t xml:space="preserve">If it is not, trigger an alert that the Food is not eaten by the pet</w:t>
       </w:r>
     </w:p>
     <w:p>
       <w:pPr>
         <w:numPr>
           <w:ilvl w:val="0"/>
-          <w:numId w:val="7"/>
+          <w:numId w:val="6"/>
+        </w:numPr>
+        <w:spacing w:after="0" w:afterAutospacing="0" w:before="0" w:beforeAutospacing="0" w:lineRule="auto"/>
+        <w:ind w:left="720" w:hanging="360"/>
+        <w:rPr>
+          <w:sz w:val="30"/>
+          <w:szCs w:val="30"/>
+        </w:rPr>
+      </w:pPr>
+      <w:r>
+        <w:rPr>
+          <w:sz w:val="30"/>
+          <w:szCs w:val="30"/>
+          <w:rtl w:val="0"/>
+        </w:rPr>
+        <w:t xml:space="preserve">If the bowl weight is less than what it was after dispensing the food</w:t>
+      </w:r>
+    </w:p>
+    <w:p>
+      <w:pPr>
+        <w:numPr>
+          <w:ilvl w:val="1"/>
+          <w:numId w:val="6"/>
         </w:numPr>
         <w:spacing w:after="240" w:before="0" w:beforeAutospacing="0" w:lineRule="auto"/>
-        <w:ind w:left="720" w:hanging="360"/>
+        <w:ind w:left="1440" w:hanging="360"/>
         <w:rPr>
           <w:sz w:val="30"/>
           <w:szCs w:val="30"/>
@@ -1881,111 +2149,6 @@
         </w:rPr>
         <w:t xml:space="preserve">Display Feeding Complete</w:t>
       </w:r>
-    </w:p>
-    <w:p>
-      <w:pPr>
-        <w:spacing w:after="240" w:before="240" w:lineRule="auto"/>
-        <w:rPr/>
-      </w:pPr>
-      <w:r>
-        <w:rPr>
-          <w:rtl w:val="0"/>
-        </w:rPr>
-      </w:r>
-    </w:p>
-    <w:p>
-      <w:pPr>
-        <w:spacing w:after="240" w:before="240" w:lineRule="auto"/>
-        <w:rPr/>
-      </w:pPr>
-      <w:r>
-        <w:rPr>
-          <w:rtl w:val="0"/>
-        </w:rPr>
-      </w:r>
-    </w:p>
-    <w:p>
-      <w:pPr>
-        <w:spacing w:after="240" w:before="240" w:lineRule="auto"/>
-        <w:rPr/>
-      </w:pPr>
-      <w:r>
-        <w:rPr>
-          <w:rtl w:val="0"/>
-        </w:rPr>
-      </w:r>
-    </w:p>
-    <w:p>
-      <w:pPr>
-        <w:spacing w:after="240" w:before="240" w:lineRule="auto"/>
-        <w:rPr/>
-      </w:pPr>
-      <w:r>
-        <w:rPr>
-          <w:rtl w:val="0"/>
-        </w:rPr>
-      </w:r>
-    </w:p>
-    <w:p>
-      <w:pPr>
-        <w:spacing w:after="240" w:before="240" w:lineRule="auto"/>
-        <w:rPr/>
-      </w:pPr>
-      <w:r>
-        <w:rPr>
-          <w:rtl w:val="0"/>
-        </w:rPr>
-      </w:r>
-    </w:p>
-    <w:p>
-      <w:pPr>
-        <w:spacing w:after="240" w:before="240" w:lineRule="auto"/>
-        <w:rPr/>
-      </w:pPr>
-      <w:r>
-        <w:rPr>
-          <w:rtl w:val="0"/>
-        </w:rPr>
-      </w:r>
-    </w:p>
-    <w:p>
-      <w:pPr>
-        <w:spacing w:after="240" w:before="240" w:lineRule="auto"/>
-        <w:rPr/>
-      </w:pPr>
-      <w:r>
-        <w:rPr>
-          <w:rtl w:val="0"/>
-        </w:rPr>
-      </w:r>
-    </w:p>
-    <w:p>
-      <w:pPr>
-        <w:spacing w:after="240" w:before="240" w:lineRule="auto"/>
-        <w:rPr/>
-      </w:pPr>
-      <w:r>
-        <w:rPr>
-          <w:rtl w:val="0"/>
-        </w:rPr>
-      </w:r>
-    </w:p>
-    <w:p>
-      <w:pPr>
-        <w:spacing w:after="240" w:before="240" w:lineRule="auto"/>
-        <w:rPr/>
-      </w:pPr>
-      <w:r>
-        <w:rPr>
-          <w:rtl w:val="0"/>
-        </w:rPr>
-      </w:r>
-    </w:p>
-    <w:p>
-      <w:pPr>
-        <w:spacing w:after="240" w:before="240" w:lineRule="auto"/>
-        <w:rPr/>
-      </w:pPr>
       <w:r>
         <w:rPr>
           <w:rtl w:val="0"/>
@@ -2074,7 +2237,7 @@
           <w:szCs w:val="32"/>
           <w:rtl w:val="0"/>
         </w:rPr>
-        <w:t xml:space="preserve">Step 5:</w:t>
+        <w:t xml:space="preserve">Step 5: Debug &amp; Verify</w:t>
       </w:r>
     </w:p>
     <w:tbl>
@@ -2123,21 +2286,8 @@
           </w:tcPr>
           <w:p>
             <w:pPr>
-              <w:keepNext w:val="0"/>
-              <w:keepLines w:val="0"/>
-              <w:pageBreakBefore w:val="0"/>
               <w:widowControl w:val="0"/>
-              <w:pBdr>
-                <w:top w:space="0" w:sz="0" w:val="nil"/>
-                <w:left w:space="0" w:sz="0" w:val="nil"/>
-                <w:bottom w:space="0" w:sz="0" w:val="nil"/>
-                <w:right w:space="0" w:sz="0" w:val="nil"/>
-                <w:between w:space="0" w:sz="0" w:val="nil"/>
-              </w:pBdr>
-              <w:shd w:fill="auto" w:val="clear"/>
-              <w:spacing w:after="0" w:before="0" w:line="240" w:lineRule="auto"/>
-              <w:ind w:left="0" w:right="0" w:firstLine="0"/>
-              <w:jc w:val="left"/>
+              <w:spacing w:line="240" w:lineRule="auto"/>
               <w:rPr>
                 <w:sz w:val="26"/>
                 <w:szCs w:val="26"/>
@@ -2166,21 +2316,8 @@
           </w:tcPr>
           <w:p>
             <w:pPr>
-              <w:keepNext w:val="0"/>
-              <w:keepLines w:val="0"/>
-              <w:pageBreakBefore w:val="0"/>
               <w:widowControl w:val="0"/>
-              <w:pBdr>
-                <w:top w:space="0" w:sz="0" w:val="nil"/>
-                <w:left w:space="0" w:sz="0" w:val="nil"/>
-                <w:bottom w:space="0" w:sz="0" w:val="nil"/>
-                <w:right w:space="0" w:sz="0" w:val="nil"/>
-                <w:between w:space="0" w:sz="0" w:val="nil"/>
-              </w:pBdr>
-              <w:shd w:fill="auto" w:val="clear"/>
-              <w:spacing w:after="0" w:before="0" w:line="240" w:lineRule="auto"/>
-              <w:ind w:left="0" w:right="0" w:firstLine="0"/>
-              <w:jc w:val="left"/>
+              <w:spacing w:line="240" w:lineRule="auto"/>
               <w:rPr>
                 <w:sz w:val="26"/>
                 <w:szCs w:val="26"/>
@@ -2209,21 +2346,8 @@
           </w:tcPr>
           <w:p>
             <w:pPr>
-              <w:keepNext w:val="0"/>
-              <w:keepLines w:val="0"/>
-              <w:pageBreakBefore w:val="0"/>
               <w:widowControl w:val="0"/>
-              <w:pBdr>
-                <w:top w:space="0" w:sz="0" w:val="nil"/>
-                <w:left w:space="0" w:sz="0" w:val="nil"/>
-                <w:bottom w:space="0" w:sz="0" w:val="nil"/>
-                <w:right w:space="0" w:sz="0" w:val="nil"/>
-                <w:between w:space="0" w:sz="0" w:val="nil"/>
-              </w:pBdr>
-              <w:shd w:fill="auto" w:val="clear"/>
-              <w:spacing w:after="0" w:before="0" w:line="240" w:lineRule="auto"/>
-              <w:ind w:left="0" w:right="0" w:firstLine="0"/>
-              <w:jc w:val="left"/>
+              <w:spacing w:line="240" w:lineRule="auto"/>
               <w:rPr>
                 <w:sz w:val="26"/>
                 <w:szCs w:val="26"/>
@@ -2273,11 +2397,6 @@
               </w:rPr>
               <w:t xml:space="preserve">Pet eats as expected</w:t>
             </w:r>
-            <w:r>
-              <w:rPr>
-                <w:rtl w:val="0"/>
-              </w:rPr>
-            </w:r>
           </w:p>
         </w:tc>
         <w:tc>
@@ -2293,21 +2412,8 @@
           </w:tcPr>
           <w:p>
             <w:pPr>
-              <w:keepNext w:val="0"/>
-              <w:keepLines w:val="0"/>
-              <w:pageBreakBefore w:val="0"/>
               <w:widowControl w:val="0"/>
-              <w:pBdr>
-                <w:top w:space="0" w:sz="0" w:val="nil"/>
-                <w:left w:space="0" w:sz="0" w:val="nil"/>
-                <w:bottom w:space="0" w:sz="0" w:val="nil"/>
-                <w:right w:space="0" w:sz="0" w:val="nil"/>
-                <w:between w:space="0" w:sz="0" w:val="nil"/>
-              </w:pBdr>
-              <w:shd w:fill="auto" w:val="clear"/>
-              <w:spacing w:after="0" w:before="0" w:line="240" w:lineRule="auto"/>
-              <w:ind w:left="0" w:right="0" w:firstLine="0"/>
-              <w:jc w:val="left"/>
+              <w:spacing w:line="240" w:lineRule="auto"/>
               <w:rPr>
                 <w:sz w:val="26"/>
                 <w:szCs w:val="26"/>
@@ -2336,21 +2442,8 @@
           </w:tcPr>
           <w:p>
             <w:pPr>
-              <w:keepNext w:val="0"/>
-              <w:keepLines w:val="0"/>
-              <w:pageBreakBefore w:val="0"/>
               <w:widowControl w:val="0"/>
-              <w:pBdr>
-                <w:top w:space="0" w:sz="0" w:val="nil"/>
-                <w:left w:space="0" w:sz="0" w:val="nil"/>
-                <w:bottom w:space="0" w:sz="0" w:val="nil"/>
-                <w:right w:space="0" w:sz="0" w:val="nil"/>
-                <w:between w:space="0" w:sz="0" w:val="nil"/>
-              </w:pBdr>
-              <w:shd w:fill="auto" w:val="clear"/>
-              <w:spacing w:after="0" w:before="0" w:line="240" w:lineRule="auto"/>
-              <w:ind w:left="0" w:right="0" w:firstLine="0"/>
-              <w:jc w:val="left"/>
+              <w:spacing w:line="240" w:lineRule="auto"/>
               <w:rPr>
                 <w:sz w:val="26"/>
                 <w:szCs w:val="26"/>
@@ -2385,21 +2478,8 @@
           </w:tcPr>
           <w:p>
             <w:pPr>
-              <w:keepNext w:val="0"/>
-              <w:keepLines w:val="0"/>
-              <w:pageBreakBefore w:val="0"/>
               <w:widowControl w:val="0"/>
-              <w:pBdr>
-                <w:top w:space="0" w:sz="0" w:val="nil"/>
-                <w:left w:space="0" w:sz="0" w:val="nil"/>
-                <w:bottom w:space="0" w:sz="0" w:val="nil"/>
-                <w:right w:space="0" w:sz="0" w:val="nil"/>
-                <w:between w:space="0" w:sz="0" w:val="nil"/>
-              </w:pBdr>
-              <w:shd w:fill="auto" w:val="clear"/>
-              <w:spacing w:after="0" w:before="0" w:line="240" w:lineRule="auto"/>
-              <w:ind w:left="0" w:right="0" w:firstLine="0"/>
-              <w:jc w:val="left"/>
+              <w:spacing w:line="240" w:lineRule="auto"/>
               <w:rPr>
                 <w:sz w:val="26"/>
                 <w:szCs w:val="26"/>
@@ -2412,11 +2492,6 @@
                 <w:rtl w:val="0"/>
               </w:rPr>
               <w:t xml:space="preserve">Pet does not eat</w:t>
-            </w:r>
-            <w:r>
-              <w:rPr>
-                <w:rtl w:val="0"/>
-              </w:rPr>
             </w:r>
           </w:p>
         </w:tc>
@@ -2433,21 +2508,8 @@
           </w:tcPr>
           <w:p>
             <w:pPr>
-              <w:keepNext w:val="0"/>
-              <w:keepLines w:val="0"/>
-              <w:pageBreakBefore w:val="0"/>
               <w:widowControl w:val="0"/>
-              <w:pBdr>
-                <w:top w:space="0" w:sz="0" w:val="nil"/>
-                <w:left w:space="0" w:sz="0" w:val="nil"/>
-                <w:bottom w:space="0" w:sz="0" w:val="nil"/>
-                <w:right w:space="0" w:sz="0" w:val="nil"/>
-                <w:between w:space="0" w:sz="0" w:val="nil"/>
-              </w:pBdr>
-              <w:shd w:fill="auto" w:val="clear"/>
-              <w:spacing w:after="0" w:before="0" w:line="240" w:lineRule="auto"/>
-              <w:ind w:left="0" w:right="0" w:firstLine="0"/>
-              <w:jc w:val="left"/>
+              <w:spacing w:line="240" w:lineRule="auto"/>
               <w:rPr>
                 <w:sz w:val="26"/>
                 <w:szCs w:val="26"/>
@@ -2476,21 +2538,8 @@
           </w:tcPr>
           <w:p>
             <w:pPr>
-              <w:keepNext w:val="0"/>
-              <w:keepLines w:val="0"/>
-              <w:pageBreakBefore w:val="0"/>
               <w:widowControl w:val="0"/>
-              <w:pBdr>
-                <w:top w:space="0" w:sz="0" w:val="nil"/>
-                <w:left w:space="0" w:sz="0" w:val="nil"/>
-                <w:bottom w:space="0" w:sz="0" w:val="nil"/>
-                <w:right w:space="0" w:sz="0" w:val="nil"/>
-                <w:between w:space="0" w:sz="0" w:val="nil"/>
-              </w:pBdr>
-              <w:shd w:fill="auto" w:val="clear"/>
-              <w:spacing w:after="0" w:before="0" w:line="240" w:lineRule="auto"/>
-              <w:ind w:left="0" w:right="0" w:firstLine="0"/>
-              <w:jc w:val="left"/>
+              <w:spacing w:line="240" w:lineRule="auto"/>
               <w:rPr>
                 <w:sz w:val="26"/>
                 <w:szCs w:val="26"/>
@@ -2525,21 +2574,8 @@
           </w:tcPr>
           <w:p>
             <w:pPr>
-              <w:keepNext w:val="0"/>
-              <w:keepLines w:val="0"/>
-              <w:pageBreakBefore w:val="0"/>
               <w:widowControl w:val="0"/>
-              <w:pBdr>
-                <w:top w:space="0" w:sz="0" w:val="nil"/>
-                <w:left w:space="0" w:sz="0" w:val="nil"/>
-                <w:bottom w:space="0" w:sz="0" w:val="nil"/>
-                <w:right w:space="0" w:sz="0" w:val="nil"/>
-                <w:between w:space="0" w:sz="0" w:val="nil"/>
-              </w:pBdr>
-              <w:shd w:fill="auto" w:val="clear"/>
-              <w:spacing w:after="0" w:before="0" w:line="240" w:lineRule="auto"/>
-              <w:ind w:left="0" w:right="0" w:firstLine="0"/>
-              <w:jc w:val="left"/>
+              <w:spacing w:line="240" w:lineRule="auto"/>
               <w:rPr>
                 <w:sz w:val="26"/>
                 <w:szCs w:val="26"/>
@@ -2552,11 +2588,6 @@
                 <w:rtl w:val="0"/>
               </w:rPr>
               <w:t xml:space="preserve">Food bin is empty</w:t>
-            </w:r>
-            <w:r>
-              <w:rPr>
-                <w:rtl w:val="0"/>
-              </w:rPr>
             </w:r>
           </w:p>
         </w:tc>
@@ -2573,21 +2604,8 @@
           </w:tcPr>
           <w:p>
             <w:pPr>
-              <w:keepNext w:val="0"/>
-              <w:keepLines w:val="0"/>
-              <w:pageBreakBefore w:val="0"/>
               <w:widowControl w:val="0"/>
-              <w:pBdr>
-                <w:top w:space="0" w:sz="0" w:val="nil"/>
-                <w:left w:space="0" w:sz="0" w:val="nil"/>
-                <w:bottom w:space="0" w:sz="0" w:val="nil"/>
-                <w:right w:space="0" w:sz="0" w:val="nil"/>
-                <w:between w:space="0" w:sz="0" w:val="nil"/>
-              </w:pBdr>
-              <w:shd w:fill="auto" w:val="clear"/>
-              <w:spacing w:after="0" w:before="0" w:line="240" w:lineRule="auto"/>
-              <w:ind w:left="0" w:right="0" w:firstLine="0"/>
-              <w:jc w:val="left"/>
+              <w:spacing w:line="240" w:lineRule="auto"/>
               <w:rPr>
                 <w:sz w:val="26"/>
                 <w:szCs w:val="26"/>
@@ -2616,21 +2634,8 @@
           </w:tcPr>
           <w:p>
             <w:pPr>
-              <w:keepNext w:val="0"/>
-              <w:keepLines w:val="0"/>
-              <w:pageBreakBefore w:val="0"/>
               <w:widowControl w:val="0"/>
-              <w:pBdr>
-                <w:top w:space="0" w:sz="0" w:val="nil"/>
-                <w:left w:space="0" w:sz="0" w:val="nil"/>
-                <w:bottom w:space="0" w:sz="0" w:val="nil"/>
-                <w:right w:space="0" w:sz="0" w:val="nil"/>
-                <w:between w:space="0" w:sz="0" w:val="nil"/>
-              </w:pBdr>
-              <w:shd w:fill="auto" w:val="clear"/>
-              <w:spacing w:after="0" w:before="0" w:line="240" w:lineRule="auto"/>
-              <w:ind w:left="0" w:right="0" w:firstLine="0"/>
-              <w:jc w:val="left"/>
+              <w:spacing w:line="240" w:lineRule="auto"/>
               <w:rPr>
                 <w:sz w:val="26"/>
                 <w:szCs w:val="26"/>
@@ -2665,21 +2670,8 @@
           </w:tcPr>
           <w:p>
             <w:pPr>
-              <w:keepNext w:val="0"/>
-              <w:keepLines w:val="0"/>
-              <w:pageBreakBefore w:val="0"/>
               <w:widowControl w:val="0"/>
-              <w:pBdr>
-                <w:top w:space="0" w:sz="0" w:val="nil"/>
-                <w:left w:space="0" w:sz="0" w:val="nil"/>
-                <w:bottom w:space="0" w:sz="0" w:val="nil"/>
-                <w:right w:space="0" w:sz="0" w:val="nil"/>
-                <w:between w:space="0" w:sz="0" w:val="nil"/>
-              </w:pBdr>
-              <w:shd w:fill="auto" w:val="clear"/>
-              <w:spacing w:after="0" w:before="0" w:line="240" w:lineRule="auto"/>
-              <w:ind w:left="0" w:right="0" w:firstLine="0"/>
-              <w:jc w:val="left"/>
+              <w:spacing w:line="240" w:lineRule="auto"/>
               <w:rPr>
                 <w:sz w:val="26"/>
                 <w:szCs w:val="26"/>
@@ -2708,21 +2700,8 @@
           </w:tcPr>
           <w:p>
             <w:pPr>
-              <w:keepNext w:val="0"/>
-              <w:keepLines w:val="0"/>
-              <w:pageBreakBefore w:val="0"/>
               <w:widowControl w:val="0"/>
-              <w:pBdr>
-                <w:top w:space="0" w:sz="0" w:val="nil"/>
-                <w:left w:space="0" w:sz="0" w:val="nil"/>
-                <w:bottom w:space="0" w:sz="0" w:val="nil"/>
-                <w:right w:space="0" w:sz="0" w:val="nil"/>
-                <w:between w:space="0" w:sz="0" w:val="nil"/>
-              </w:pBdr>
-              <w:shd w:fill="auto" w:val="clear"/>
-              <w:spacing w:after="0" w:before="0" w:line="240" w:lineRule="auto"/>
-              <w:ind w:left="0" w:right="0" w:firstLine="0"/>
-              <w:jc w:val="left"/>
+              <w:spacing w:line="240" w:lineRule="auto"/>
               <w:rPr>
                 <w:sz w:val="26"/>
                 <w:szCs w:val="26"/>
@@ -2751,21 +2730,8 @@
           </w:tcPr>
           <w:p>
             <w:pPr>
-              <w:keepNext w:val="0"/>
-              <w:keepLines w:val="0"/>
-              <w:pageBreakBefore w:val="0"/>
               <w:widowControl w:val="0"/>
-              <w:pBdr>
-                <w:top w:space="0" w:sz="0" w:val="nil"/>
-                <w:left w:space="0" w:sz="0" w:val="nil"/>
-                <w:bottom w:space="0" w:sz="0" w:val="nil"/>
-                <w:right w:space="0" w:sz="0" w:val="nil"/>
-                <w:between w:space="0" w:sz="0" w:val="nil"/>
-              </w:pBdr>
-              <w:shd w:fill="auto" w:val="clear"/>
-              <w:spacing w:after="0" w:before="0" w:line="240" w:lineRule="auto"/>
-              <w:ind w:left="0" w:right="0" w:firstLine="0"/>
-              <w:jc w:val="left"/>
+              <w:spacing w:line="240" w:lineRule="auto"/>
               <w:rPr>
                 <w:sz w:val="26"/>
                 <w:szCs w:val="26"/>
@@ -2800,21 +2766,8 @@
           </w:tcPr>
           <w:p>
             <w:pPr>
-              <w:keepNext w:val="0"/>
-              <w:keepLines w:val="0"/>
-              <w:pageBreakBefore w:val="0"/>
               <w:widowControl w:val="0"/>
-              <w:pBdr>
-                <w:top w:space="0" w:sz="0" w:val="nil"/>
-                <w:left w:space="0" w:sz="0" w:val="nil"/>
-                <w:bottom w:space="0" w:sz="0" w:val="nil"/>
-                <w:right w:space="0" w:sz="0" w:val="nil"/>
-                <w:between w:space="0" w:sz="0" w:val="nil"/>
-              </w:pBdr>
-              <w:shd w:fill="auto" w:val="clear"/>
-              <w:spacing w:after="0" w:before="0" w:line="240" w:lineRule="auto"/>
-              <w:ind w:left="0" w:right="0" w:firstLine="0"/>
-              <w:jc w:val="left"/>
+              <w:spacing w:line="240" w:lineRule="auto"/>
               <w:rPr>
                 <w:sz w:val="26"/>
                 <w:szCs w:val="26"/>
@@ -2843,21 +2796,8 @@
           </w:tcPr>
           <w:p>
             <w:pPr>
-              <w:keepNext w:val="0"/>
-              <w:keepLines w:val="0"/>
-              <w:pageBreakBefore w:val="0"/>
               <w:widowControl w:val="0"/>
-              <w:pBdr>
-                <w:top w:space="0" w:sz="0" w:val="nil"/>
-                <w:left w:space="0" w:sz="0" w:val="nil"/>
-                <w:bottom w:space="0" w:sz="0" w:val="nil"/>
-                <w:right w:space="0" w:sz="0" w:val="nil"/>
-                <w:between w:space="0" w:sz="0" w:val="nil"/>
-              </w:pBdr>
-              <w:shd w:fill="auto" w:val="clear"/>
-              <w:spacing w:after="0" w:before="0" w:line="240" w:lineRule="auto"/>
-              <w:ind w:left="0" w:right="0" w:firstLine="0"/>
-              <w:jc w:val="left"/>
+              <w:spacing w:line="240" w:lineRule="auto"/>
               <w:rPr>
                 <w:sz w:val="26"/>
                 <w:szCs w:val="26"/>
@@ -2886,21 +2826,8 @@
           </w:tcPr>
           <w:p>
             <w:pPr>
-              <w:keepNext w:val="0"/>
-              <w:keepLines w:val="0"/>
-              <w:pageBreakBefore w:val="0"/>
               <w:widowControl w:val="0"/>
-              <w:pBdr>
-                <w:top w:space="0" w:sz="0" w:val="nil"/>
-                <w:left w:space="0" w:sz="0" w:val="nil"/>
-                <w:bottom w:space="0" w:sz="0" w:val="nil"/>
-                <w:right w:space="0" w:sz="0" w:val="nil"/>
-                <w:between w:space="0" w:sz="0" w:val="nil"/>
-              </w:pBdr>
-              <w:shd w:fill="auto" w:val="clear"/>
-              <w:spacing w:after="0" w:before="0" w:line="240" w:lineRule="auto"/>
-              <w:ind w:left="0" w:right="0" w:firstLine="0"/>
-              <w:jc w:val="left"/>
+              <w:spacing w:line="240" w:lineRule="auto"/>
               <w:rPr>
                 <w:sz w:val="26"/>
                 <w:szCs w:val="26"/>
@@ -2925,6 +2852,7 @@
         <w:keepLines w:val="0"/>
         <w:spacing w:before="280" w:lineRule="auto"/>
         <w:rPr>
+          <w:b w:val="1"/>
           <w:color w:val="000000"/>
         </w:rPr>
       </w:pPr>
@@ -2932,6 +2860,7 @@
       <w:bookmarkEnd w:id="0"/>
       <w:r>
         <w:rPr>
+          <w:b w:val="1"/>
           <w:color w:val="000000"/>
           <w:rtl w:val="0"/>
         </w:rPr>
@@ -2942,7 +2871,7 @@
       <w:pPr>
         <w:numPr>
           <w:ilvl w:val="0"/>
-          <w:numId w:val="3"/>
+          <w:numId w:val="9"/>
         </w:numPr>
         <w:spacing w:after="0" w:afterAutospacing="0" w:before="240" w:lineRule="auto"/>
         <w:ind w:left="720" w:hanging="360"/>
@@ -2964,7 +2893,7 @@
       <w:pPr>
         <w:numPr>
           <w:ilvl w:val="0"/>
-          <w:numId w:val="3"/>
+          <w:numId w:val="9"/>
         </w:numPr>
         <w:spacing w:after="0" w:afterAutospacing="0" w:before="0" w:beforeAutospacing="0" w:lineRule="auto"/>
         <w:ind w:left="720" w:hanging="360"/>
@@ -2986,7 +2915,7 @@
       <w:pPr>
         <w:numPr>
           <w:ilvl w:val="0"/>
-          <w:numId w:val="3"/>
+          <w:numId w:val="9"/>
         </w:numPr>
         <w:spacing w:after="0" w:afterAutospacing="0" w:before="0" w:beforeAutospacing="0" w:lineRule="auto"/>
         <w:ind w:left="720" w:hanging="360"/>
@@ -3008,7 +2937,7 @@
       <w:pPr>
         <w:numPr>
           <w:ilvl w:val="0"/>
-          <w:numId w:val="3"/>
+          <w:numId w:val="9"/>
         </w:numPr>
         <w:spacing w:after="240" w:before="0" w:beforeAutospacing="0" w:lineRule="auto"/>
         <w:ind w:left="720" w:hanging="360"/>
@@ -3030,14 +2959,19 @@
       <w:pPr>
         <w:spacing w:after="240" w:before="240" w:lineRule="auto"/>
         <w:rPr>
+          <w:b w:val="1"/>
           <w:sz w:val="28"/>
           <w:szCs w:val="28"/>
         </w:rPr>
       </w:pPr>
       <w:r>
         <w:rPr>
-          <w:rtl w:val="0"/>
-        </w:rPr>
+          <w:b w:val="1"/>
+          <w:sz w:val="28"/>
+          <w:szCs w:val="28"/>
+          <w:rtl w:val="0"/>
+        </w:rPr>
+        <w:t xml:space="preserve">Logic Discussion</w:t>
       </w:r>
     </w:p>
     <w:p>
@@ -3049,7 +2983,49 @@
           <w:szCs w:val="32"/>
         </w:rPr>
       </w:pPr>
-      <w:hyperlink r:id="rId8">
+      <w:r>
+        <w:rPr>
+          <w:sz w:val="28"/>
+          <w:szCs w:val="28"/>
+          <w:rtl w:val="0"/>
+        </w:rPr>
+        <w:t xml:space="preserve">Once the system is initialized, it takes the input from the clock and checks if it is feeding time. If it is not, the system will wait for the feeding time. Once it is feeding time, the system will check if there is enough food in stock if not, it will send an alert to the user indicating low food stock. If there is enough food in the stock, it will attempt to dispense food to the pet bowl. The dispenser will try this procedure 3 times in case of failure. If it fails after 3 attempts, an alert is sent to the user to fix the issue in the dispenser motor. Once the food is dispensed, it will wait for a pre-decided time and then check the weight of the bowl. If the weight is less than what it was after dispensing, it indicates that the pet has eaten the food. If not, it will send an alert to the user that the pet has not eaten the food. With this, the system will end the process and wait for the next scheduled time for the same process.</w:t>
+      </w:r>
+      <w:r>
+        <w:rPr>
+          <w:rtl w:val="0"/>
+        </w:rPr>
+      </w:r>
+    </w:p>
+    <w:p>
+      <w:pPr>
+        <w:spacing w:after="240" w:before="240" w:lineRule="auto"/>
+        <w:rPr>
+          <w:b w:val="1"/>
+          <w:sz w:val="32"/>
+          <w:szCs w:val="32"/>
+        </w:rPr>
+      </w:pPr>
+      <w:r>
+        <w:rPr>
+          <w:b w:val="1"/>
+          <w:sz w:val="32"/>
+          <w:szCs w:val="32"/>
+          <w:rtl w:val="0"/>
+        </w:rPr>
+        <w:t xml:space="preserve">Github Repo link</w:t>
+      </w:r>
+    </w:p>
+    <w:p>
+      <w:pPr>
+        <w:spacing w:after="240" w:before="240" w:lineRule="auto"/>
+        <w:rPr>
+          <w:b w:val="1"/>
+          <w:sz w:val="32"/>
+          <w:szCs w:val="32"/>
+        </w:rPr>
+      </w:pPr>
+      <w:hyperlink r:id="rId9">
         <w:r>
           <w:rPr>
             <w:b w:val="1"/>
@@ -3109,6 +3085,156 @@
       </w:pPr>
       <w:r>
         <w:rPr>
+          <w:rtl w:val="0"/>
+        </w:rPr>
+      </w:r>
+    </w:p>
+    <w:p>
+      <w:pPr>
+        <w:spacing w:after="240" w:before="240" w:lineRule="auto"/>
+        <w:rPr>
+          <w:b w:val="1"/>
+          <w:sz w:val="32"/>
+          <w:szCs w:val="32"/>
+        </w:rPr>
+      </w:pPr>
+      <w:r>
+        <w:rPr>
+          <w:rtl w:val="0"/>
+        </w:rPr>
+      </w:r>
+    </w:p>
+    <w:p>
+      <w:pPr>
+        <w:spacing w:after="240" w:before="240" w:lineRule="auto"/>
+        <w:rPr>
+          <w:b w:val="1"/>
+          <w:sz w:val="32"/>
+          <w:szCs w:val="32"/>
+        </w:rPr>
+      </w:pPr>
+      <w:r>
+        <w:rPr>
+          <w:rtl w:val="0"/>
+        </w:rPr>
+      </w:r>
+    </w:p>
+    <w:p>
+      <w:pPr>
+        <w:spacing w:after="240" w:before="240" w:lineRule="auto"/>
+        <w:rPr>
+          <w:b w:val="1"/>
+          <w:sz w:val="32"/>
+          <w:szCs w:val="32"/>
+        </w:rPr>
+      </w:pPr>
+      <w:r>
+        <w:rPr>
+          <w:rtl w:val="0"/>
+        </w:rPr>
+      </w:r>
+    </w:p>
+    <w:p>
+      <w:pPr>
+        <w:spacing w:after="240" w:before="240" w:lineRule="auto"/>
+        <w:rPr>
+          <w:b w:val="1"/>
+          <w:sz w:val="32"/>
+          <w:szCs w:val="32"/>
+        </w:rPr>
+      </w:pPr>
+      <w:r>
+        <w:rPr>
+          <w:rtl w:val="0"/>
+        </w:rPr>
+      </w:r>
+    </w:p>
+    <w:p>
+      <w:pPr>
+        <w:spacing w:after="240" w:before="240" w:lineRule="auto"/>
+        <w:rPr>
+          <w:b w:val="1"/>
+          <w:sz w:val="32"/>
+          <w:szCs w:val="32"/>
+        </w:rPr>
+      </w:pPr>
+      <w:r>
+        <w:rPr>
+          <w:rtl w:val="0"/>
+        </w:rPr>
+      </w:r>
+    </w:p>
+    <w:p>
+      <w:pPr>
+        <w:spacing w:after="240" w:before="240" w:lineRule="auto"/>
+        <w:rPr>
+          <w:b w:val="1"/>
+          <w:sz w:val="32"/>
+          <w:szCs w:val="32"/>
+        </w:rPr>
+      </w:pPr>
+      <w:r>
+        <w:rPr>
+          <w:rtl w:val="0"/>
+        </w:rPr>
+      </w:r>
+    </w:p>
+    <w:p>
+      <w:pPr>
+        <w:spacing w:after="240" w:before="240" w:lineRule="auto"/>
+        <w:rPr>
+          <w:b w:val="1"/>
+          <w:sz w:val="32"/>
+          <w:szCs w:val="32"/>
+        </w:rPr>
+      </w:pPr>
+      <w:r>
+        <w:rPr>
+          <w:rtl w:val="0"/>
+        </w:rPr>
+      </w:r>
+    </w:p>
+    <w:p>
+      <w:pPr>
+        <w:spacing w:after="240" w:before="240" w:lineRule="auto"/>
+        <w:rPr>
+          <w:b w:val="1"/>
+          <w:sz w:val="32"/>
+          <w:szCs w:val="32"/>
+        </w:rPr>
+      </w:pPr>
+      <w:r>
+        <w:rPr>
+          <w:rtl w:val="0"/>
+        </w:rPr>
+      </w:r>
+    </w:p>
+    <w:p>
+      <w:pPr>
+        <w:spacing w:after="240" w:before="240" w:lineRule="auto"/>
+        <w:rPr>
+          <w:b w:val="1"/>
+          <w:sz w:val="32"/>
+          <w:szCs w:val="32"/>
+        </w:rPr>
+      </w:pPr>
+      <w:r>
+        <w:rPr>
+          <w:rtl w:val="0"/>
+        </w:rPr>
+      </w:r>
+    </w:p>
+    <w:p>
+      <w:pPr>
+        <w:spacing w:after="240" w:before="240" w:lineRule="auto"/>
+        <w:rPr>
+          <w:b w:val="1"/>
+          <w:sz w:val="32"/>
+          <w:szCs w:val="32"/>
+        </w:rPr>
+      </w:pPr>
+      <w:r>
+        <w:rPr>
           <w:b w:val="1"/>
           <w:sz w:val="32"/>
           <w:szCs w:val="32"/>
@@ -3202,7 +3328,7 @@
       <w:pPr>
         <w:numPr>
           <w:ilvl w:val="0"/>
-          <w:numId w:val="5"/>
+          <w:numId w:val="4"/>
         </w:numPr>
         <w:spacing w:after="0" w:afterAutospacing="0" w:before="240" w:lineRule="auto"/>
         <w:ind w:left="720" w:hanging="360"/>
@@ -3225,7 +3351,7 @@
       <w:pPr>
         <w:numPr>
           <w:ilvl w:val="0"/>
-          <w:numId w:val="5"/>
+          <w:numId w:val="4"/>
         </w:numPr>
         <w:spacing w:after="0" w:afterAutospacing="0" w:before="0" w:beforeAutospacing="0" w:lineRule="auto"/>
         <w:ind w:left="720" w:hanging="360"/>
@@ -3248,7 +3374,7 @@
       <w:pPr>
         <w:numPr>
           <w:ilvl w:val="0"/>
-          <w:numId w:val="5"/>
+          <w:numId w:val="4"/>
         </w:numPr>
         <w:spacing w:after="0" w:afterAutospacing="0" w:before="0" w:beforeAutospacing="0" w:lineRule="auto"/>
         <w:ind w:left="720" w:hanging="360"/>
@@ -3271,7 +3397,7 @@
       <w:pPr>
         <w:numPr>
           <w:ilvl w:val="0"/>
-          <w:numId w:val="5"/>
+          <w:numId w:val="4"/>
         </w:numPr>
         <w:spacing w:after="0" w:afterAutospacing="0" w:before="0" w:beforeAutospacing="0" w:lineRule="auto"/>
         <w:ind w:left="720" w:hanging="360"/>
@@ -3294,7 +3420,7 @@
       <w:pPr>
         <w:numPr>
           <w:ilvl w:val="0"/>
-          <w:numId w:val="5"/>
+          <w:numId w:val="4"/>
         </w:numPr>
         <w:spacing w:after="0" w:afterAutospacing="0" w:before="0" w:beforeAutospacing="0" w:lineRule="auto"/>
         <w:ind w:left="720" w:hanging="360"/>
@@ -3317,7 +3443,7 @@
       <w:pPr>
         <w:numPr>
           <w:ilvl w:val="0"/>
-          <w:numId w:val="5"/>
+          <w:numId w:val="4"/>
         </w:numPr>
         <w:spacing w:after="0" w:afterAutospacing="0" w:before="0" w:beforeAutospacing="0" w:lineRule="auto"/>
         <w:ind w:left="720" w:hanging="360"/>
@@ -3340,7 +3466,7 @@
       <w:pPr>
         <w:numPr>
           <w:ilvl w:val="0"/>
-          <w:numId w:val="5"/>
+          <w:numId w:val="4"/>
         </w:numPr>
         <w:spacing w:after="0" w:afterAutospacing="0" w:before="0" w:beforeAutospacing="0" w:lineRule="auto"/>
         <w:ind w:left="720" w:hanging="360"/>
@@ -3363,7 +3489,7 @@
       <w:pPr>
         <w:numPr>
           <w:ilvl w:val="0"/>
-          <w:numId w:val="5"/>
+          <w:numId w:val="4"/>
         </w:numPr>
         <w:spacing w:after="240" w:before="0" w:beforeAutospacing="0" w:lineRule="auto"/>
         <w:ind w:left="720" w:hanging="360"/>
@@ -3482,7 +3608,7 @@
                     <pic:cNvPicPr preferRelativeResize="0"/>
                   </pic:nvPicPr>
                   <pic:blipFill>
-                    <a:blip r:embed="rId9"/>
+                    <a:blip r:embed="rId10"/>
                     <a:srcRect b="0" l="0" r="0" t="0"/>
                     <a:stretch>
                       <a:fillRect/>
@@ -3583,7 +3709,7 @@
                     <pic:cNvPicPr preferRelativeResize="0"/>
                   </pic:nvPicPr>
                   <pic:blipFill>
-                    <a:blip r:embed="rId10"/>
+                    <a:blip r:embed="rId11"/>
                     <a:srcRect b="0" l="0" r="0" t="7849"/>
                     <a:stretch>
                       <a:fillRect/>
@@ -3622,7 +3748,7 @@
                     <pic:cNvPicPr preferRelativeResize="0"/>
                   </pic:nvPicPr>
                   <pic:blipFill>
-                    <a:blip r:embed="rId11"/>
+                    <a:blip r:embed="rId12"/>
                     <a:srcRect b="0" l="0" r="0" t="8046"/>
                     <a:stretch>
                       <a:fillRect/>
@@ -4077,8 +4203,8 @@
   <w:abstractNum w:abstractNumId="4">
     <w:lvl w:ilvl="0">
       <w:start w:val="1"/>
-      <w:numFmt w:val="bullet"/>
-      <w:lvlText w:val="●"/>
+      <w:numFmt w:val="decimal"/>
+      <w:lvlText w:val="%1."/>
       <w:lvlJc w:val="left"/>
       <w:pPr>
         <w:ind w:left="720" w:hanging="360"/>
@@ -4089,8 +4215,8 @@
     </w:lvl>
     <w:lvl w:ilvl="1">
       <w:start w:val="1"/>
-      <w:numFmt w:val="bullet"/>
-      <w:lvlText w:val="○"/>
+      <w:numFmt w:val="lowerLetter"/>
+      <w:lvlText w:val="%2."/>
       <w:lvlJc w:val="left"/>
       <w:pPr>
         <w:ind w:left="1440" w:hanging="360"/>
@@ -4101,8 +4227,8 @@
     </w:lvl>
     <w:lvl w:ilvl="2">
       <w:start w:val="1"/>
-      <w:numFmt w:val="bullet"/>
-      <w:lvlText w:val="■"/>
+      <w:numFmt w:val="lowerRoman"/>
+      <w:lvlText w:val="%3."/>
       <w:lvlJc w:val="left"/>
       <w:pPr>
         <w:ind w:left="2160" w:hanging="360"/>
@@ -4113,8 +4239,8 @@
     </w:lvl>
     <w:lvl w:ilvl="3">
       <w:start w:val="1"/>
-      <w:numFmt w:val="bullet"/>
-      <w:lvlText w:val="●"/>
+      <w:numFmt w:val="decimal"/>
+      <w:lvlText w:val="%4."/>
       <w:lvlJc w:val="left"/>
       <w:pPr>
         <w:ind w:left="2880" w:hanging="360"/>
@@ -4125,8 +4251,8 @@
     </w:lvl>
     <w:lvl w:ilvl="4">
       <w:start w:val="1"/>
-      <w:numFmt w:val="bullet"/>
-      <w:lvlText w:val="○"/>
+      <w:numFmt w:val="lowerLetter"/>
+      <w:lvlText w:val="%5."/>
       <w:lvlJc w:val="left"/>
       <w:pPr>
         <w:ind w:left="3600" w:hanging="360"/>
@@ -4137,8 +4263,8 @@
     </w:lvl>
     <w:lvl w:ilvl="5">
       <w:start w:val="1"/>
-      <w:numFmt w:val="bullet"/>
-      <w:lvlText w:val="■"/>
+      <w:numFmt w:val="lowerRoman"/>
+      <w:lvlText w:val="%6."/>
       <w:lvlJc w:val="left"/>
       <w:pPr>
         <w:ind w:left="4320" w:hanging="360"/>
@@ -4149,8 +4275,8 @@
     </w:lvl>
     <w:lvl w:ilvl="6">
       <w:start w:val="1"/>
-      <w:numFmt w:val="bullet"/>
-      <w:lvlText w:val="●"/>
+      <w:numFmt w:val="decimal"/>
+      <w:lvlText w:val="%7."/>
       <w:lvlJc w:val="left"/>
       <w:pPr>
         <w:ind w:left="5040" w:hanging="360"/>
@@ -4161,8 +4287,8 @@
     </w:lvl>
     <w:lvl w:ilvl="7">
       <w:start w:val="1"/>
-      <w:numFmt w:val="bullet"/>
-      <w:lvlText w:val="○"/>
+      <w:numFmt w:val="lowerLetter"/>
+      <w:lvlText w:val="%8."/>
       <w:lvlJc w:val="left"/>
       <w:pPr>
         <w:ind w:left="5760" w:hanging="360"/>
@@ -4173,8 +4299,8 @@
     </w:lvl>
     <w:lvl w:ilvl="8">
       <w:start w:val="1"/>
-      <w:numFmt w:val="bullet"/>
-      <w:lvlText w:val="■"/>
+      <w:numFmt w:val="lowerRoman"/>
+      <w:lvlText w:val="%9."/>
       <w:lvlJc w:val="left"/>
       <w:pPr>
         <w:ind w:left="6480" w:hanging="360"/>
@@ -4187,8 +4313,8 @@
   <w:abstractNum w:abstractNumId="5">
     <w:lvl w:ilvl="0">
       <w:start w:val="1"/>
-      <w:numFmt w:val="decimal"/>
-      <w:lvlText w:val="%1."/>
+      <w:numFmt w:val="bullet"/>
+      <w:lvlText w:val="●"/>
       <w:lvlJc w:val="left"/>
       <w:pPr>
         <w:ind w:left="720" w:hanging="360"/>
@@ -4199,8 +4325,8 @@
     </w:lvl>
     <w:lvl w:ilvl="1">
       <w:start w:val="1"/>
-      <w:numFmt w:val="lowerLetter"/>
-      <w:lvlText w:val="%2."/>
+      <w:numFmt w:val="bullet"/>
+      <w:lvlText w:val="○"/>
       <w:lvlJc w:val="left"/>
       <w:pPr>
         <w:ind w:left="1440" w:hanging="360"/>
@@ -4211,8 +4337,8 @@
     </w:lvl>
     <w:lvl w:ilvl="2">
       <w:start w:val="1"/>
-      <w:numFmt w:val="lowerRoman"/>
-      <w:lvlText w:val="%3."/>
+      <w:numFmt w:val="bullet"/>
+      <w:lvlText w:val="■"/>
       <w:lvlJc w:val="left"/>
       <w:pPr>
         <w:ind w:left="2160" w:hanging="360"/>
@@ -4223,8 +4349,8 @@
     </w:lvl>
     <w:lvl w:ilvl="3">
       <w:start w:val="1"/>
-      <w:numFmt w:val="decimal"/>
-      <w:lvlText w:val="%4."/>
+      <w:numFmt w:val="bullet"/>
+      <w:lvlText w:val="●"/>
       <w:lvlJc w:val="left"/>
       <w:pPr>
         <w:ind w:left="2880" w:hanging="360"/>
@@ -4235,8 +4361,8 @@
     </w:lvl>
     <w:lvl w:ilvl="4">
       <w:start w:val="1"/>
-      <w:numFmt w:val="lowerLetter"/>
-      <w:lvlText w:val="%5."/>
+      <w:numFmt w:val="bullet"/>
+      <w:lvlText w:val="○"/>
       <w:lvlJc w:val="left"/>
       <w:pPr>
         <w:ind w:left="3600" w:hanging="360"/>
@@ -4247,8 +4373,8 @@
     </w:lvl>
     <w:lvl w:ilvl="5">
       <w:start w:val="1"/>
-      <w:numFmt w:val="lowerRoman"/>
-      <w:lvlText w:val="%6."/>
+      <w:numFmt w:val="bullet"/>
+      <w:lvlText w:val="■"/>
       <w:lvlJc w:val="left"/>
       <w:pPr>
         <w:ind w:left="4320" w:hanging="360"/>
@@ -4259,8 +4385,8 @@
     </w:lvl>
     <w:lvl w:ilvl="6">
       <w:start w:val="1"/>
-      <w:numFmt w:val="decimal"/>
-      <w:lvlText w:val="%7."/>
+      <w:numFmt w:val="bullet"/>
+      <w:lvlText w:val="●"/>
       <w:lvlJc w:val="left"/>
       <w:pPr>
         <w:ind w:left="5040" w:hanging="360"/>
@@ -4271,8 +4397,8 @@
     </w:lvl>
     <w:lvl w:ilvl="7">
       <w:start w:val="1"/>
-      <w:numFmt w:val="lowerLetter"/>
-      <w:lvlText w:val="%8."/>
+      <w:numFmt w:val="bullet"/>
+      <w:lvlText w:val="○"/>
       <w:lvlJc w:val="left"/>
       <w:pPr>
         <w:ind w:left="5760" w:hanging="360"/>
@@ -4283,8 +4409,8 @@
     </w:lvl>
     <w:lvl w:ilvl="8">
       <w:start w:val="1"/>
-      <w:numFmt w:val="lowerRoman"/>
-      <w:lvlText w:val="%9."/>
+      <w:numFmt w:val="bullet"/>
+      <w:lvlText w:val="■"/>
       <w:lvlJc w:val="left"/>
       <w:pPr>
         <w:ind w:left="6480" w:hanging="360"/>

</xml_diff>